<commit_message>
adding bg tdf info
Former-commit-id: 6def9f8726bce480674a9ceefecd14cbae8c8b22
</commit_message>
<xml_diff>
--- a/day05/worksheets/Day5_Worksheet.docx
+++ b/day05/worksheets/Day5_Worksheet.docx
@@ -38,6 +38,7 @@
         </w:rPr>
         <w:t xml:space="preserve"> </w:t>
       </w:r>
+      <w:proofErr w:type="spellStart"/>
       <w:r>
         <w:rPr>
           <w:b/>
@@ -45,8 +46,9 @@
           <w:szCs w:val="40"/>
           <w:u w:val="single"/>
         </w:rPr>
-        <w:t>For Loops</w:t>
-      </w:r>
+        <w:t>Bedgraphs</w:t>
+      </w:r>
+      <w:proofErr w:type="spellEnd"/>
       <w:r>
         <w:rPr>
           <w:b/>
@@ -54,7 +56,7 @@
           <w:szCs w:val="40"/>
           <w:u w:val="single"/>
         </w:rPr>
-        <w:t>, Pipelines,</w:t>
+        <w:t xml:space="preserve"> and TDFs, </w:t>
       </w:r>
       <w:r>
         <w:rPr>
@@ -63,7 +65,7 @@
           <w:szCs w:val="40"/>
           <w:u w:val="single"/>
         </w:rPr>
-        <w:t xml:space="preserve"> an</w:t>
+        <w:t>For Loops</w:t>
       </w:r>
       <w:r>
         <w:rPr>
@@ -72,7 +74,16 @@
           <w:szCs w:val="40"/>
           <w:u w:val="single"/>
         </w:rPr>
-        <w:t>d TDF Visualization</w:t>
+        <w:t>, Pipeline</w:t>
+      </w:r>
+      <w:r>
+        <w:rPr>
+          <w:b/>
+          <w:sz w:val="40"/>
+          <w:szCs w:val="40"/>
+          <w:u w:val="single"/>
+        </w:rPr>
+        <w:t>s</w:t>
       </w:r>
     </w:p>
     <w:p>
@@ -112,7 +123,7 @@
           <w:sz w:val="28"/>
           <w:szCs w:val="28"/>
         </w:rPr>
-        <w:t>--- STAGING WORKING AREA IN SCRATCH ---</w:t>
+        <w:t>--- STAGING WORKING AREA ---</w:t>
       </w:r>
     </w:p>
     <w:p/>
@@ -167,7 +178,7 @@
           <w:sz w:val="24"/>
           <w:szCs w:val="24"/>
         </w:rPr>
-        <w:t>/scratch/Users/</w:t>
+        <w:t>/Users/</w:t>
       </w:r>
       <w:proofErr w:type="spellStart"/>
       <w:r>
@@ -218,12 +229,6 @@
       </w:r>
       <w:proofErr w:type="gramEnd"/>
     </w:p>
-    <w:p/>
-    <w:p>
-      <w:r>
-        <w:t>Today we’ll be working with multiple FASTQ files at once. Copy all files from:</w:t>
-      </w:r>
-    </w:p>
     <w:p>
       <w:pPr>
         <w:rPr>
@@ -233,70 +238,586 @@
       </w:pPr>
     </w:p>
     <w:p>
-      <w:pPr>
-        <w:ind w:left="720"/>
-        <w:rPr>
+      <w:r>
+        <w:t xml:space="preserve">Make </w:t>
+      </w:r>
+      <w:r>
+        <w:t>a directory for error and output files</w:t>
+      </w:r>
+      <w:r>
+        <w:t xml:space="preserve"> for </w:t>
+      </w:r>
+      <w:proofErr w:type="gramStart"/>
+      <w:r>
+        <w:t>today</w:t>
+      </w:r>
+      <w:r>
+        <w:t>, if</w:t>
+      </w:r>
+      <w:proofErr w:type="gramEnd"/>
+      <w:r>
+        <w:t xml:space="preserve"> you don’t already have one!</w:t>
+      </w:r>
+    </w:p>
+    <w:p/>
+    <w:p>
+      <w:pPr>
+        <w:rPr>
+          <w:b/>
+          <w:bCs/>
+          <w:sz w:val="40"/>
+          <w:szCs w:val="40"/>
+        </w:rPr>
+      </w:pPr>
+      <w:proofErr w:type="spellStart"/>
+      <w:r>
+        <w:rPr>
+          <w:b/>
+          <w:bCs/>
+          <w:sz w:val="40"/>
+          <w:szCs w:val="40"/>
+        </w:rPr>
+        <w:t>Bedgraphs</w:t>
+      </w:r>
+      <w:proofErr w:type="spellEnd"/>
+      <w:r>
+        <w:rPr>
+          <w:b/>
+          <w:bCs/>
+          <w:sz w:val="40"/>
+          <w:szCs w:val="40"/>
+        </w:rPr>
+        <w:t xml:space="preserve"> and TDFs</w:t>
+      </w:r>
+    </w:p>
+    <w:p>
+      <w:r>
+        <w:tab/>
+        <w:t xml:space="preserve">We’ll be picking up where we left off yesterday: starting with BAM files and converting them to </w:t>
+      </w:r>
+      <w:proofErr w:type="spellStart"/>
+      <w:r>
+        <w:t>Bedgraphs</w:t>
+      </w:r>
+      <w:proofErr w:type="spellEnd"/>
+      <w:r>
+        <w:t xml:space="preserve"> and their compressed form, TDFs. If you didn’t make it all the way through the scripts yesterday, don’t worry. We’ve provided the files:</w:t>
+      </w:r>
+    </w:p>
+    <w:p/>
+    <w:p>
+      <w:pPr>
+        <w:rPr>
+          <w:rFonts w:ascii="Menlo" w:hAnsi="Menlo" w:cs="Menlo"/>
+          <w:color w:val="000000"/>
+          <w:lang w:val="en-US"/>
+        </w:rPr>
+      </w:pPr>
+      <w:r>
+        <w:rPr>
+          <w:rFonts w:ascii="Menlo" w:hAnsi="Menlo" w:cs="Menlo"/>
+          <w:color w:val="000000"/>
+          <w:lang w:val="en-US"/>
+        </w:rPr>
+        <w:t>/scratch/Shares/public/sread2023/</w:t>
+      </w:r>
+      <w:proofErr w:type="spellStart"/>
+      <w:r>
+        <w:rPr>
+          <w:rFonts w:ascii="Menlo" w:hAnsi="Menlo" w:cs="Menlo"/>
+          <w:color w:val="000000"/>
+          <w:lang w:val="en-US"/>
+        </w:rPr>
+        <w:t>cookingShow</w:t>
+      </w:r>
+      <w:proofErr w:type="spellEnd"/>
+      <w:r>
+        <w:rPr>
+          <w:rFonts w:ascii="Menlo" w:hAnsi="Menlo" w:cs="Menlo"/>
+          <w:color w:val="000000"/>
+          <w:lang w:val="en-US"/>
+        </w:rPr>
+        <w:t>/day5/bam/</w:t>
+      </w:r>
+    </w:p>
+    <w:p>
+      <w:pPr>
+        <w:rPr>
+          <w:rFonts w:ascii="Menlo" w:hAnsi="Menlo" w:cs="Menlo"/>
+          <w:color w:val="000000"/>
+          <w:lang w:val="en-US"/>
+        </w:rPr>
+      </w:pPr>
+      <w:r>
+        <w:rPr>
+          <w:rFonts w:ascii="Menlo" w:hAnsi="Menlo" w:cs="Menlo"/>
+          <w:color w:val="000000"/>
+          <w:lang w:val="en-US"/>
+        </w:rPr>
+        <w:tab/>
+      </w:r>
+      <w:r>
+        <w:rPr>
+          <w:rFonts w:ascii="Menlo" w:hAnsi="Menlo" w:cs="Menlo"/>
+          <w:color w:val="000000"/>
+          <w:lang w:val="en-US"/>
+        </w:rPr>
+        <w:t>chr21Eric_repA.RNA.sorted.bam</w:t>
+      </w:r>
+    </w:p>
+    <w:p>
+      <w:r>
+        <w:rPr>
+          <w:rFonts w:ascii="Menlo" w:hAnsi="Menlo" w:cs="Menlo"/>
+          <w:color w:val="000000"/>
+          <w:lang w:val="en-US"/>
+        </w:rPr>
+        <w:tab/>
+      </w:r>
+      <w:r>
+        <w:rPr>
+          <w:rFonts w:ascii="Menlo" w:hAnsi="Menlo" w:cs="Menlo"/>
+          <w:color w:val="000000"/>
+          <w:lang w:val="en-US"/>
+        </w:rPr>
+        <w:t>chr21Eric_repA.RNA.sorted.bam</w:t>
+      </w:r>
+      <w:r>
+        <w:rPr>
+          <w:rFonts w:ascii="Menlo" w:hAnsi="Menlo" w:cs="Menlo"/>
+          <w:color w:val="000000"/>
+          <w:lang w:val="en-US"/>
+        </w:rPr>
+        <w:t>.bai</w:t>
+      </w:r>
+    </w:p>
+    <w:p/>
+    <w:p>
+      <w:r>
+        <w:t xml:space="preserve">Navigate to your </w:t>
+      </w:r>
+      <w:proofErr w:type="spellStart"/>
+      <w:r>
+        <w:t>github</w:t>
+      </w:r>
+      <w:proofErr w:type="spellEnd"/>
+      <w:r>
+        <w:t xml:space="preserve"> repository:</w:t>
+      </w:r>
+    </w:p>
+    <w:p>
+      <w:pPr>
+        <w:ind w:firstLine="720"/>
+        <w:rPr>
+          <w:rFonts w:ascii="Menlo" w:hAnsi="Menlo" w:cs="Menlo"/>
           <w:sz w:val="24"/>
           <w:szCs w:val="24"/>
         </w:rPr>
       </w:pPr>
       <w:r>
         <w:rPr>
+          <w:rFonts w:ascii="Menlo" w:hAnsi="Menlo" w:cs="Menlo"/>
+        </w:rPr>
+        <w:t xml:space="preserve">cd </w:t>
+      </w:r>
+      <w:r>
+        <w:rPr>
+          <w:rFonts w:ascii="Menlo" w:hAnsi="Menlo" w:cs="Menlo"/>
           <w:sz w:val="24"/>
           <w:szCs w:val="24"/>
         </w:rPr>
-        <w:t>/scratch/Shares/public/sread202</w:t>
-      </w:r>
-      <w:r>
-        <w:rPr>
+        <w:t>/Users/</w:t>
+      </w:r>
+      <w:proofErr w:type="spellStart"/>
+      <w:r>
+        <w:rPr>
+          <w:rFonts w:ascii="Menlo" w:hAnsi="Menlo" w:cs="Menlo"/>
           <w:sz w:val="24"/>
           <w:szCs w:val="24"/>
         </w:rPr>
-        <w:t>3</w:t>
-      </w:r>
-      <w:r>
-        <w:rPr>
+        <w:t>your_username</w:t>
+      </w:r>
+      <w:proofErr w:type="spellEnd"/>
+      <w:r>
+        <w:rPr>
+          <w:rFonts w:ascii="Menlo" w:hAnsi="Menlo" w:cs="Menlo"/>
           <w:sz w:val="24"/>
           <w:szCs w:val="24"/>
         </w:rPr>
-        <w:t>/</w:t>
-      </w:r>
-      <w:proofErr w:type="spellStart"/>
-      <w:r>
-        <w:rPr>
+        <w:t>/sr2023</w:t>
+      </w:r>
+      <w:r>
+        <w:rPr>
+          <w:rFonts w:ascii="Menlo" w:hAnsi="Menlo" w:cs="Menlo"/>
           <w:sz w:val="24"/>
           <w:szCs w:val="24"/>
         </w:rPr>
-        <w:t>data_files</w:t>
-      </w:r>
-      <w:proofErr w:type="spellEnd"/>
-      <w:r>
-        <w:rPr>
+        <w:t>/</w:t>
+      </w:r>
+      <w:r>
+        <w:rPr>
+          <w:rFonts w:ascii="Menlo" w:hAnsi="Menlo" w:cs="Menlo"/>
           <w:sz w:val="24"/>
           <w:szCs w:val="24"/>
         </w:rPr>
-        <w:t>/day5/</w:t>
-      </w:r>
-      <w:proofErr w:type="spellStart"/>
-      <w:r>
+        <w:t>day05/scripts</w:t>
+      </w:r>
+    </w:p>
+    <w:p>
+      <w:pPr>
         <w:rPr>
           <w:sz w:val="24"/>
           <w:szCs w:val="24"/>
         </w:rPr>
-        <w:t>fastq</w:t>
-      </w:r>
-      <w:proofErr w:type="spellEnd"/>
+      </w:pPr>
+    </w:p>
+    <w:p>
+      <w:pPr>
+        <w:rPr>
+          <w:color w:val="000000" w:themeColor="text1"/>
+          <w:lang w:val="en-US"/>
+        </w:rPr>
+      </w:pPr>
       <w:r>
         <w:rPr>
           <w:sz w:val="24"/>
           <w:szCs w:val="24"/>
         </w:rPr>
-        <w:t>/</w:t>
-      </w:r>
-    </w:p>
-    <w:p>
-      <w:pPr>
-        <w:ind w:left="1440"/>
+        <w:t xml:space="preserve">Open </w:t>
+      </w:r>
+      <w:r>
+        <w:rPr>
+          <w:rFonts w:ascii="Menlo" w:hAnsi="Menlo" w:cs="Menlo"/>
+          <w:color w:val="39C825"/>
+          <w:lang w:val="en-US"/>
+        </w:rPr>
+        <w:t>d5-bam-to-</w:t>
+      </w:r>
+      <w:proofErr w:type="gramStart"/>
+      <w:r>
+        <w:rPr>
+          <w:rFonts w:ascii="Menlo" w:hAnsi="Menlo" w:cs="Menlo"/>
+          <w:color w:val="39C825"/>
+          <w:lang w:val="en-US"/>
+        </w:rPr>
+        <w:t>tdf.sbatch</w:t>
+      </w:r>
+      <w:proofErr w:type="gramEnd"/>
+      <w:r>
+        <w:rPr>
+          <w:rFonts w:ascii="Menlo" w:hAnsi="Menlo" w:cs="Menlo"/>
+          <w:color w:val="000000" w:themeColor="text1"/>
+          <w:lang w:val="en-US"/>
+        </w:rPr>
+        <w:t>.</w:t>
+      </w:r>
+      <w:r>
+        <w:rPr>
+          <w:rFonts w:ascii="Menlo" w:hAnsi="Menlo" w:cs="Menlo"/>
+          <w:color w:val="39C825"/>
+          <w:lang w:val="en-US"/>
+        </w:rPr>
+        <w:t xml:space="preserve"> </w:t>
+      </w:r>
+      <w:r>
+        <w:rPr>
+          <w:color w:val="000000" w:themeColor="text1"/>
+          <w:lang w:val="en-US"/>
+        </w:rPr>
+        <w:t>Change the job name to “</w:t>
+      </w:r>
+      <w:proofErr w:type="spellStart"/>
+      <w:r>
+        <w:rPr>
+          <w:color w:val="000000" w:themeColor="text1"/>
+          <w:lang w:val="en-US"/>
+        </w:rPr>
+        <w:t>bam_to_tdf</w:t>
+      </w:r>
+      <w:proofErr w:type="spellEnd"/>
+      <w:r>
+        <w:rPr>
+          <w:color w:val="000000" w:themeColor="text1"/>
+          <w:lang w:val="en-US"/>
+        </w:rPr>
+        <w:t xml:space="preserve">”. Add your user email in place of &lt;YOUR_EMAIL&gt;. Change the path of –output and –error to your </w:t>
+      </w:r>
+      <w:proofErr w:type="spellStart"/>
+      <w:r>
+        <w:rPr>
+          <w:color w:val="000000" w:themeColor="text1"/>
+          <w:lang w:val="en-US"/>
+        </w:rPr>
+        <w:t>eofiles</w:t>
+      </w:r>
+      <w:proofErr w:type="spellEnd"/>
+      <w:r>
+        <w:rPr>
+          <w:color w:val="000000" w:themeColor="text1"/>
+          <w:lang w:val="en-US"/>
+        </w:rPr>
+        <w:t xml:space="preserve"> directory. Finally, change the value of OUTDIR to your</w:t>
+      </w:r>
+      <w:r>
+        <w:rPr>
+          <w:color w:val="000000" w:themeColor="text1"/>
+          <w:lang w:val="en-US"/>
+        </w:rPr>
+        <w:t xml:space="preserve"> desired output directory.</w:t>
+      </w:r>
+      <w:r>
+        <w:rPr>
+          <w:color w:val="000000" w:themeColor="text1"/>
+          <w:lang w:val="en-US"/>
+        </w:rPr>
+        <w:t xml:space="preserve"> Remember, delete the &lt;&gt; brackets!</w:t>
+      </w:r>
+    </w:p>
+    <w:p>
+      <w:r>
+        <w:drawing>
+          <wp:inline distT="0" distB="0" distL="0" distR="0" wp14:anchorId="08EEC444" wp14:editId="1A1EDFB9">
+            <wp:extent cx="4840941" cy="1960685"/>
+            <wp:effectExtent l="0" t="0" r="0" b="0"/>
+            <wp:docPr id="1683246037" name="Picture 1" descr="A computer screen with blue and white text&#10;&#10;Description automatically generated"/>
+            <wp:cNvGraphicFramePr>
+              <a:graphicFrameLocks xmlns:a="http://schemas.openxmlformats.org/drawingml/2006/main" noChangeAspect="1"/>
+            </wp:cNvGraphicFramePr>
+            <a:graphic xmlns:a="http://schemas.openxmlformats.org/drawingml/2006/main">
+              <a:graphicData uri="http://schemas.openxmlformats.org/drawingml/2006/picture">
+                <pic:pic xmlns:pic="http://schemas.openxmlformats.org/drawingml/2006/picture">
+                  <pic:nvPicPr>
+                    <pic:cNvPr id="1683246037" name="Picture 1" descr="A computer screen with blue and white text&#10;&#10;Description automatically generated"/>
+                    <pic:cNvPicPr/>
+                  </pic:nvPicPr>
+                  <pic:blipFill>
+                    <a:blip r:embed="rId7"/>
+                    <a:stretch>
+                      <a:fillRect/>
+                    </a:stretch>
+                  </pic:blipFill>
+                  <pic:spPr>
+                    <a:xfrm>
+                      <a:off x="0" y="0"/>
+                      <a:ext cx="4854548" cy="1966196"/>
+                    </a:xfrm>
+                    <a:prstGeom prst="rect">
+                      <a:avLst/>
+                    </a:prstGeom>
+                  </pic:spPr>
+                </pic:pic>
+              </a:graphicData>
+            </a:graphic>
+          </wp:inline>
+        </w:drawing>
+      </w:r>
+    </w:p>
+    <w:p/>
+    <w:p>
+      <w:r>
+        <w:t xml:space="preserve">The script is now ready to run. Read through the rest of the script, but don’t change anything else! </w:t>
+      </w:r>
+    </w:p>
+    <w:p/>
+    <w:p>
+      <w:r>
+        <w:drawing>
+          <wp:inline distT="0" distB="0" distL="0" distR="0" wp14:anchorId="68EFB763" wp14:editId="1D8CFE57">
+            <wp:extent cx="4157062" cy="149890"/>
+            <wp:effectExtent l="0" t="0" r="0" b="2540"/>
+            <wp:docPr id="138525909" name="Picture 1"/>
+            <wp:cNvGraphicFramePr>
+              <a:graphicFrameLocks xmlns:a="http://schemas.openxmlformats.org/drawingml/2006/main" noChangeAspect="1"/>
+            </wp:cNvGraphicFramePr>
+            <a:graphic xmlns:a="http://schemas.openxmlformats.org/drawingml/2006/main">
+              <a:graphicData uri="http://schemas.openxmlformats.org/drawingml/2006/picture">
+                <pic:pic xmlns:pic="http://schemas.openxmlformats.org/drawingml/2006/picture">
+                  <pic:nvPicPr>
+                    <pic:cNvPr id="138525909" name=""/>
+                    <pic:cNvPicPr/>
+                  </pic:nvPicPr>
+                  <pic:blipFill rotWithShape="1">
+                    <a:blip r:embed="rId8"/>
+                    <a:srcRect t="18151"/>
+                    <a:stretch/>
+                  </pic:blipFill>
+                  <pic:spPr bwMode="auto">
+                    <a:xfrm>
+                      <a:off x="0" y="0"/>
+                      <a:ext cx="4392710" cy="158387"/>
+                    </a:xfrm>
+                    <a:prstGeom prst="rect">
+                      <a:avLst/>
+                    </a:prstGeom>
+                    <a:ln>
+                      <a:noFill/>
+                    </a:ln>
+                    <a:extLst>
+                      <a:ext uri="{53640926-AAD7-44D8-BBD7-CCE9431645EC}">
+                        <a14:shadowObscured xmlns:a14="http://schemas.microsoft.com/office/drawing/2010/main"/>
+                      </a:ext>
+                    </a:extLst>
+                  </pic:spPr>
+                </pic:pic>
+              </a:graphicData>
+            </a:graphic>
+          </wp:inline>
+        </w:drawing>
+      </w:r>
+    </w:p>
+    <w:p/>
+    <w:p>
+      <w:r>
+        <w:t>This script is</w:t>
+      </w:r>
+      <w:r>
+        <w:t xml:space="preserve"> much longer than</w:t>
+      </w:r>
+      <w:r>
+        <w:t xml:space="preserve"> what you ran yesterday. We will be generating a histogram of reads for each genomic location in our BAM file (this is known as a </w:t>
+      </w:r>
+      <w:proofErr w:type="spellStart"/>
+      <w:r>
+        <w:t>bedGraph</w:t>
+      </w:r>
+      <w:proofErr w:type="spellEnd"/>
+      <w:r>
+        <w:t>).</w:t>
+      </w:r>
+    </w:p>
+    <w:p/>
+    <w:p>
+      <w:r>
+        <w:t>Because the</w:t>
+      </w:r>
+      <w:r>
+        <w:t xml:space="preserve"> BAM</w:t>
+      </w:r>
+      <w:r>
+        <w:t xml:space="preserve"> file is </w:t>
+      </w:r>
+      <w:proofErr w:type="gramStart"/>
+      <w:r>
+        <w:t>paired-end</w:t>
+      </w:r>
+      <w:proofErr w:type="gramEnd"/>
+      <w:r>
+        <w:t xml:space="preserve">, we first have to separate Read1 and Read2 into separate files. Then, we generate </w:t>
+      </w:r>
+      <w:proofErr w:type="spellStart"/>
+      <w:r>
+        <w:t>bedGraphs</w:t>
+      </w:r>
+      <w:proofErr w:type="spellEnd"/>
+      <w:r>
+        <w:t xml:space="preserve"> for the + and – strands separately. This gives us a total of 4 </w:t>
+      </w:r>
+      <w:proofErr w:type="spellStart"/>
+      <w:r>
+        <w:t>bedGraph</w:t>
+      </w:r>
+      <w:proofErr w:type="spellEnd"/>
+      <w:r>
+        <w:t xml:space="preserve"> files. We then join those files back together into a single </w:t>
+      </w:r>
+      <w:proofErr w:type="spellStart"/>
+      <w:r>
+        <w:t>bedGraph</w:t>
+      </w:r>
+      <w:proofErr w:type="spellEnd"/>
+      <w:r>
+        <w:t xml:space="preserve"> which has both strands.</w:t>
+      </w:r>
+    </w:p>
+    <w:p/>
+    <w:p>
+      <w:r>
+        <w:t xml:space="preserve">Check your error and output files to make sure the script ran correctly. When you </w:t>
+      </w:r>
+      <w:r>
+        <w:t>have a TDF file, send it to your local computer and open it up in the IGV web app (or the Desktop version if you have it installed).</w:t>
+      </w:r>
+    </w:p>
+    <w:p/>
+    <w:p>
+      <w:pPr>
+        <w:rPr>
+          <w:b/>
+          <w:bCs/>
+          <w:sz w:val="40"/>
+          <w:szCs w:val="40"/>
+        </w:rPr>
+      </w:pPr>
+      <w:r>
+        <w:rPr>
+          <w:b/>
+          <w:bCs/>
+          <w:sz w:val="40"/>
+          <w:szCs w:val="40"/>
+        </w:rPr>
+        <w:t xml:space="preserve">Bonus: </w:t>
+      </w:r>
+      <w:r>
+        <w:rPr>
+          <w:b/>
+          <w:bCs/>
+          <w:sz w:val="40"/>
+          <w:szCs w:val="40"/>
+        </w:rPr>
+        <w:t>For Loops and Pipelines</w:t>
+      </w:r>
+    </w:p>
+    <w:p>
+      <w:r>
+        <w:t>If you finish the portion above before we start on the assessment, start working on the next section. Otherwise, go straight to the Assessment on the last page.</w:t>
+      </w:r>
+    </w:p>
+    <w:p/>
+    <w:p>
+      <w:pPr>
+        <w:rPr>
+          <w:sz w:val="24"/>
+          <w:szCs w:val="24"/>
+        </w:rPr>
+      </w:pPr>
+      <w:r>
+        <w:t>List the files in the following directory:</w:t>
+      </w:r>
+    </w:p>
+    <w:p>
+      <w:pPr>
+        <w:rPr>
+          <w:rFonts w:ascii="Menlo" w:hAnsi="Menlo" w:cs="Menlo"/>
+          <w:color w:val="000000" w:themeColor="text1"/>
+          <w:sz w:val="21"/>
+          <w:szCs w:val="21"/>
+          <w:lang w:val="en-US"/>
+        </w:rPr>
+      </w:pPr>
+      <w:r>
+        <w:rPr>
+          <w:rFonts w:ascii="Menlo" w:hAnsi="Menlo" w:cs="Menlo"/>
+          <w:color w:val="000000"/>
+          <w:sz w:val="21"/>
+          <w:szCs w:val="21"/>
+          <w:lang w:val="en-US"/>
+        </w:rPr>
+        <w:t>/scratch/Shares/public/sread2023/data_files/day5/fastq/for_loops_fastq/</w:t>
+      </w:r>
+      <w:r>
+        <w:rPr>
+          <w:rFonts w:ascii="Menlo" w:hAnsi="Menlo" w:cs="Menlo"/>
+          <w:color w:val="000000" w:themeColor="text1"/>
+          <w:sz w:val="21"/>
+          <w:szCs w:val="21"/>
+          <w:lang w:val="en-US"/>
+        </w:rPr>
+        <w:t xml:space="preserve"> </w:t>
+      </w:r>
+    </w:p>
+    <w:p>
+      <w:pPr>
+        <w:ind w:left="720" w:firstLine="720"/>
         <w:rPr>
           <w:rFonts w:ascii="Menlo" w:hAnsi="Menlo" w:cs="Menlo"/>
         </w:rPr>
@@ -486,64 +1007,16 @@
       <w:proofErr w:type="spellEnd"/>
       <w:proofErr w:type="gramEnd"/>
     </w:p>
-    <w:p>
-      <w:pPr>
-        <w:rPr>
-          <w:sz w:val="24"/>
-          <w:szCs w:val="24"/>
-        </w:rPr>
-      </w:pPr>
-    </w:p>
-    <w:p>
-      <w:r>
-        <w:t>To your</w:t>
-      </w:r>
-      <w:r>
-        <w:t xml:space="preserve"> Day5</w:t>
-      </w:r>
-      <w:r>
-        <w:t xml:space="preserve"> working directory</w:t>
-      </w:r>
-      <w:r>
-        <w:t>.</w:t>
-      </w:r>
-      <w:r>
-        <w:t xml:space="preserve"> Make a directory for error and output </w:t>
-      </w:r>
-      <w:proofErr w:type="gramStart"/>
-      <w:r>
-        <w:t>files, if</w:t>
-      </w:r>
-      <w:proofErr w:type="gramEnd"/>
-      <w:r>
-        <w:t xml:space="preserve"> you don’t already have one!</w:t>
-      </w:r>
-    </w:p>
-    <w:p/>
-    <w:p>
-      <w:r>
-        <w:t>In the past</w:t>
-      </w:r>
-      <w:r>
-        <w:t xml:space="preserve"> couple days</w:t>
-      </w:r>
-      <w:r>
-        <w:t>, we’ve run sample one-by-one</w:t>
-      </w:r>
-      <w:r>
-        <w:t xml:space="preserve"> using individual scripts for each step</w:t>
-      </w:r>
-      <w:r>
-        <w:t xml:space="preserve">. While this is fine to do, it becomes very tedious when we’re talking about dozens (or even hundreds!) of samples. Instead, we can use </w:t>
-      </w:r>
-      <w:r>
-        <w:t>a second</w:t>
-      </w:r>
-      <w:r>
-        <w:t xml:space="preserve"> script to submit jobs automatically.</w:t>
-      </w:r>
-      <w:r>
-        <w:t xml:space="preserve"> First, let’s explore </w:t>
+    <w:p/>
+    <w:p>
+      <w:r>
+        <w:t>In the past couple days, we’ve run sample</w:t>
+      </w:r>
+      <w:r>
+        <w:t>s</w:t>
+      </w:r>
+      <w:r>
+        <w:t xml:space="preserve"> one-by-one using individual scripts for each step. While this is fine to do, it becomes very tedious when we’re talking about dozens (or even hundreds!) of samples. Instead, we can use a second script to submit jobs automatically. First, let’s explore </w:t>
       </w:r>
       <w:r>
         <w:rPr>
@@ -560,6 +1033,7 @@
         <w:t>:</w:t>
       </w:r>
     </w:p>
+    <w:p/>
     <w:p/>
     <w:p>
       <w:pPr>
@@ -569,6 +1043,9 @@
           <w:numId w:val="1"/>
         </w:numPr>
       </w:pPr>
+      <w:r>
+        <w:t xml:space="preserve">Go to your ~/sr2023/day05/scripts directory. </w:t>
+      </w:r>
       <w:r>
         <w:t>Make a new script called example_for_loop.sh and type:</w:t>
       </w:r>
@@ -598,7 +1075,7 @@
                     <pic:cNvPicPr/>
                   </pic:nvPicPr>
                   <pic:blipFill>
-                    <a:blip r:embed="rId7"/>
+                    <a:blip r:embed="rId9"/>
                     <a:stretch>
                       <a:fillRect/>
                     </a:stretch>
@@ -646,6 +1123,7 @@
         <w:rPr>
           <w:noProof/>
         </w:rPr>
+        <w:lastRenderedPageBreak/>
         <w:drawing>
           <wp:inline distT="0" distB="0" distL="0" distR="0" wp14:anchorId="220B5EB9" wp14:editId="541FD660">
             <wp:extent cx="2312894" cy="603733"/>
@@ -662,7 +1140,7 @@
                     <pic:cNvPicPr/>
                   </pic:nvPicPr>
                   <pic:blipFill>
-                    <a:blip r:embed="rId8"/>
+                    <a:blip r:embed="rId10"/>
                     <a:stretch>
                       <a:fillRect/>
                     </a:stretch>
@@ -685,11 +1163,7 @@
     </w:p>
     <w:p>
       <w:r>
-        <w:t xml:space="preserve">Notice your script ran the “echo $index” command multiple times, but the output changed from 0 to 3. For loops perform the code in the body of the loop for each entry in the sequence you gave </w:t>
-      </w:r>
-      <w:r>
-        <w:lastRenderedPageBreak/>
-        <w:t xml:space="preserve">it. We </w:t>
+        <w:t xml:space="preserve">Notice your script ran the “echo $index” command multiple times, but the output changed from 0 to 3. For loops perform the code in the body of the loop for each entry in the sequence you gave it. We </w:t>
       </w:r>
       <w:r>
         <w:t xml:space="preserve">iterate over </w:t>
@@ -750,7 +1224,7 @@
                     <pic:cNvPicPr/>
                   </pic:nvPicPr>
                   <pic:blipFill>
-                    <a:blip r:embed="rId9"/>
+                    <a:blip r:embed="rId11"/>
                     <a:stretch>
                       <a:fillRect/>
                     </a:stretch>
@@ -809,7 +1283,7 @@
                     <pic:cNvPicPr/>
                   </pic:nvPicPr>
                   <pic:blipFill>
-                    <a:blip r:embed="rId10"/>
+                    <a:blip r:embed="rId12"/>
                     <a:stretch>
                       <a:fillRect/>
                     </a:stretch>
@@ -881,7 +1355,7 @@
                     <pic:cNvPicPr/>
                   </pic:nvPicPr>
                   <pic:blipFill>
-                    <a:blip r:embed="rId11"/>
+                    <a:blip r:embed="rId13"/>
                     <a:stretch>
                       <a:fillRect/>
                     </a:stretch>
@@ -957,7 +1431,7 @@
                     <pic:cNvPicPr/>
                   </pic:nvPicPr>
                   <pic:blipFill>
-                    <a:blip r:embed="rId12"/>
+                    <a:blip r:embed="rId14"/>
                     <a:stretch>
                       <a:fillRect/>
                     </a:stretch>
@@ -996,16 +1470,6 @@
       </w:r>
     </w:p>
     <w:p/>
-    <w:p/>
-    <w:p/>
-    <w:p/>
-    <w:p/>
-    <w:p/>
-    <w:p/>
-    <w:p/>
-    <w:p/>
-    <w:p/>
-    <w:p/>
     <w:p>
       <w:pPr>
         <w:pStyle w:val="ListParagraph"/>
@@ -1015,41 +1479,41 @@
         </w:numPr>
       </w:pPr>
       <w:r>
+        <w:t xml:space="preserve">Open up the script </w:t>
+      </w:r>
+      <w:r>
+        <w:rPr>
+          <w:b/>
+        </w:rPr>
+        <w:t>d5-fastq-to-</w:t>
+      </w:r>
+      <w:proofErr w:type="gramStart"/>
+      <w:r>
+        <w:rPr>
+          <w:b/>
+        </w:rPr>
+        <w:t>tdf</w:t>
+      </w:r>
+      <w:r>
+        <w:rPr>
+          <w:b/>
+        </w:rPr>
+        <w:t>.sbatch</w:t>
+      </w:r>
+      <w:proofErr w:type="gramEnd"/>
+      <w:r>
+        <w:rPr>
+          <w:b/>
+        </w:rPr>
+        <w:t>:</w:t>
+      </w:r>
+    </w:p>
+    <w:p>
+      <w:r>
+        <w:rPr>
+          <w:noProof/>
+        </w:rPr>
         <w:lastRenderedPageBreak/>
-        <w:t xml:space="preserve">Open up the script </w:t>
-      </w:r>
-      <w:r>
-        <w:rPr>
-          <w:b/>
-        </w:rPr>
-        <w:t>d5-fastq-to-</w:t>
-      </w:r>
-      <w:proofErr w:type="gramStart"/>
-      <w:r>
-        <w:rPr>
-          <w:b/>
-        </w:rPr>
-        <w:t>tdf</w:t>
-      </w:r>
-      <w:r>
-        <w:rPr>
-          <w:b/>
-        </w:rPr>
-        <w:t>.sbatch</w:t>
-      </w:r>
-      <w:proofErr w:type="gramEnd"/>
-      <w:r>
-        <w:rPr>
-          <w:b/>
-        </w:rPr>
-        <w:t>:</w:t>
-      </w:r>
-    </w:p>
-    <w:p>
-      <w:r>
-        <w:rPr>
-          <w:noProof/>
-        </w:rPr>
         <w:drawing>
           <wp:inline distT="0" distB="0" distL="0" distR="0" wp14:anchorId="388D8B33" wp14:editId="72FA971D">
             <wp:extent cx="5943600" cy="2357120"/>
@@ -1066,7 +1530,7 @@
                     <pic:cNvPicPr/>
                   </pic:nvPicPr>
                   <pic:blipFill>
-                    <a:blip r:embed="rId13"/>
+                    <a:blip r:embed="rId15"/>
                     <a:stretch>
                       <a:fillRect/>
                     </a:stretch>
@@ -1247,7 +1711,7 @@
                     <pic:cNvPicPr/>
                   </pic:nvPicPr>
                   <pic:blipFill>
-                    <a:blip r:embed="rId14"/>
+                    <a:blip r:embed="rId16"/>
                     <a:stretch>
                       <a:fillRect/>
                     </a:stretch>
@@ -1275,6 +1739,13 @@
           <w:ilvl w:val="0"/>
           <w:numId w:val="1"/>
         </w:numPr>
+        <w:rPr>
+          <w:rFonts w:ascii="Menlo" w:hAnsi="Menlo" w:cs="Menlo"/>
+          <w:color w:val="000000" w:themeColor="text1"/>
+          <w:sz w:val="21"/>
+          <w:szCs w:val="21"/>
+          <w:lang w:val="en-US"/>
+        </w:rPr>
       </w:pPr>
       <w:r>
         <w:t xml:space="preserve">Change the path for </w:t>
@@ -1285,7 +1756,13 @@
       </w:r>
       <w:proofErr w:type="spellEnd"/>
       <w:r>
-        <w:t xml:space="preserve"> to your Day5 </w:t>
+        <w:t xml:space="preserve"> to </w:t>
+      </w:r>
+      <w:r>
+        <w:t>the</w:t>
+      </w:r>
+      <w:r>
+        <w:t xml:space="preserve"> Day5 </w:t>
       </w:r>
       <w:proofErr w:type="spellStart"/>
       <w:r>
@@ -1293,7 +1770,43 @@
       </w:r>
       <w:proofErr w:type="spellEnd"/>
       <w:r>
-        <w:t xml:space="preserve"> directory, and the path for </w:t>
+        <w:t xml:space="preserve"> directory</w:t>
+      </w:r>
+      <w:r>
+        <w:t xml:space="preserve">: </w:t>
+      </w:r>
+      <w:r>
+        <w:rPr>
+          <w:rFonts w:ascii="Menlo" w:hAnsi="Menlo" w:cs="Menlo"/>
+          <w:color w:val="000000"/>
+          <w:sz w:val="20"/>
+          <w:szCs w:val="20"/>
+          <w:lang w:val="en-US"/>
+        </w:rPr>
+        <w:t>/scratch/Shares/public/sread2023/data_files/day5/fastq/for_loops_fastq/</w:t>
+      </w:r>
+      <w:r>
+        <w:rPr>
+          <w:rFonts w:ascii="Menlo" w:hAnsi="Menlo" w:cs="Menlo"/>
+          <w:color w:val="000000" w:themeColor="text1"/>
+          <w:sz w:val="20"/>
+          <w:szCs w:val="20"/>
+          <w:lang w:val="en-US"/>
+        </w:rPr>
+        <w:t xml:space="preserve"> </w:t>
+      </w:r>
+    </w:p>
+    <w:p>
+      <w:pPr>
+        <w:ind w:left="360"/>
+      </w:pPr>
+    </w:p>
+    <w:p>
+      <w:pPr>
+        <w:ind w:left="720" w:firstLine="720"/>
+      </w:pPr>
+      <w:r>
+        <w:t xml:space="preserve"> and the path for </w:t>
       </w:r>
       <w:proofErr w:type="spellStart"/>
       <w:r>
@@ -1415,7 +1928,6 @@
         </w:rPr>
       </w:pPr>
       <w:r>
-        <w:lastRenderedPageBreak/>
         <w:t xml:space="preserve">Finally, we use </w:t>
       </w:r>
       <w:proofErr w:type="spellStart"/>
@@ -1509,6 +2021,11 @@
     </w:p>
     <w:p>
       <w:pPr>
+        <w:pStyle w:val="ListParagraph"/>
+        <w:numPr>
+          <w:ilvl w:val="0"/>
+          <w:numId w:val="1"/>
+        </w:numPr>
         <w:rPr>
           <w:bCs/>
         </w:rPr>
@@ -1519,77 +2036,25 @@
         </w:rPr>
         <w:t>Save and exit the file.</w:t>
       </w:r>
-    </w:p>
-    <w:p>
-      <w:pPr>
-        <w:rPr>
-          <w:bCs/>
-        </w:rPr>
-      </w:pPr>
-    </w:p>
-    <w:p>
-      <w:pPr>
-        <w:rPr>
-          <w:bCs/>
-        </w:rPr>
-      </w:pPr>
-      <w:r>
-        <w:rPr>
-          <w:bCs/>
-        </w:rPr>
-        <w:t xml:space="preserve">Since </w:t>
-      </w:r>
-      <w:proofErr w:type="spellStart"/>
-      <w:r>
-        <w:rPr>
-          <w:bCs/>
-        </w:rPr>
-        <w:t>sbatch</w:t>
-      </w:r>
-      <w:proofErr w:type="spellEnd"/>
-      <w:r>
-        <w:rPr>
-          <w:bCs/>
-        </w:rPr>
-        <w:t xml:space="preserve"> is used inside the script</w:t>
-      </w:r>
-      <w:r>
-        <w:rPr>
-          <w:bCs/>
-        </w:rPr>
-        <w:t xml:space="preserve"> to </w:t>
+      <w:r>
+        <w:rPr>
+          <w:bCs/>
+        </w:rPr>
+        <w:t xml:space="preserve"> Run the loop to submit </w:t>
       </w:r>
       <w:proofErr w:type="gramStart"/>
       <w:r>
         <w:rPr>
           <w:bCs/>
         </w:rPr>
-        <w:t>actually submit</w:t>
+        <w:t>all of</w:t>
       </w:r>
       <w:proofErr w:type="gramEnd"/>
       <w:r>
         <w:rPr>
           <w:bCs/>
         </w:rPr>
-        <w:t xml:space="preserve"> the jobs</w:t>
-      </w:r>
-      <w:r>
-        <w:rPr>
-          <w:bCs/>
-        </w:rPr>
-        <w:t xml:space="preserve">, all we have to do is run </w:t>
-      </w:r>
-      <w:r>
-        <w:rPr>
-          <w:bCs/>
-        </w:rPr>
-        <w:t>the loop</w:t>
-      </w:r>
-      <w:r>
-        <w:rPr>
-          <w:bCs/>
-        </w:rPr>
-        <w:t>:</w:t>
+        <w:t xml:space="preserve"> the jobs at once!</w:t>
       </w:r>
     </w:p>
     <w:p>
@@ -1619,7 +2084,7 @@
                     <pic:cNvPicPr/>
                   </pic:nvPicPr>
                   <pic:blipFill>
-                    <a:blip r:embed="rId15"/>
+                    <a:blip r:embed="rId17"/>
                     <a:stretch>
                       <a:fillRect/>
                     </a:stretch>
@@ -1649,15 +2114,40 @@
         <w:t>TDF</w:t>
       </w:r>
       <w:r>
-        <w:t xml:space="preserve"> files, just as we learned during Day 4.</w:t>
-      </w:r>
-    </w:p>
-    <w:p/>
-    <w:p/>
-    <w:p/>
-    <w:p/>
-    <w:p/>
-    <w:p/>
+        <w:t xml:space="preserve"> files,</w:t>
+      </w:r>
+      <w:r>
+        <w:t xml:space="preserve"> all with just one script.</w:t>
+      </w:r>
+    </w:p>
+    <w:p/>
+    <w:p/>
+    <w:p/>
+    <w:p/>
+    <w:p/>
+    <w:p/>
+    <w:p>
+      <w:pPr>
+        <w:jc w:val="center"/>
+        <w:rPr>
+          <w:b/>
+          <w:bCs/>
+          <w:sz w:val="28"/>
+          <w:szCs w:val="28"/>
+        </w:rPr>
+      </w:pPr>
+    </w:p>
+    <w:p>
+      <w:pPr>
+        <w:jc w:val="center"/>
+        <w:rPr>
+          <w:b/>
+          <w:bCs/>
+          <w:sz w:val="28"/>
+          <w:szCs w:val="28"/>
+        </w:rPr>
+      </w:pPr>
+    </w:p>
     <w:p>
       <w:pPr>
         <w:jc w:val="center"/>
@@ -1879,6 +2369,29 @@
         </w:rPr>
         <w:lastRenderedPageBreak/>
         <w:t>Part 2 - Week 1 assessment</w:t>
+      </w:r>
+    </w:p>
+    <w:p/>
+    <w:p>
+      <w:r>
+        <w:t>This Assessment is so you can test yourself on what you’ve learned so far.</w:t>
+      </w:r>
+      <w:r>
+        <w:t xml:space="preserve"> This is for you to track your </w:t>
+      </w:r>
+      <w:proofErr w:type="gramStart"/>
+      <w:r>
+        <w:t>progress,</w:t>
+      </w:r>
+      <w:proofErr w:type="gramEnd"/>
+      <w:r>
+        <w:t xml:space="preserve"> it is not a test</w:t>
+      </w:r>
+      <w:r>
+        <w:t>! Keep track of how long it takes you to complete the full pipeline for processing FASTQ files</w:t>
+      </w:r>
+      <w:r>
+        <w:t>.</w:t>
       </w:r>
     </w:p>
     <w:p/>
@@ -2063,7 +2576,7 @@
                     <pic:cNvPicPr preferRelativeResize="0"/>
                   </pic:nvPicPr>
                   <pic:blipFill>
-                    <a:blip r:embed="rId16"/>
+                    <a:blip r:embed="rId18"/>
                     <a:srcRect/>
                     <a:stretch>
                       <a:fillRect/>
@@ -2087,8 +2600,8 @@
       </w:r>
     </w:p>
     <w:sectPr>
-      <w:headerReference w:type="default" r:id="rId17"/>
-      <w:footerReference w:type="default" r:id="rId18"/>
+      <w:headerReference w:type="default" r:id="rId19"/>
+      <w:footerReference w:type="default" r:id="rId20"/>
       <w:pgSz w:w="12240" w:h="15840"/>
       <w:pgMar w:top="1440" w:right="1440" w:bottom="1440" w:left="1440" w:header="720" w:footer="720" w:gutter="0"/>
       <w:pgNumType w:start="1"/>

</xml_diff>